<commit_message>
Habe versucht die morsegrammatik zu erweitern, nicht random satz
wie macht man bei einer grammatik einen random satz, weil sie immer nun
den obersten nimmt.
</commit_message>
<xml_diff>
--- a/ToDo.docx
+++ b/ToDo.docx
@@ -93,6 +93,7 @@
         <w:tc>
           <w:tcPr>
             <w:tcW w:w="4531" w:type="dxa"/>
+            <w:shd w:val="clear" w:color="auto" w:fill="92D050"/>
           </w:tcPr>
           <w:p>
             <w:r>
@@ -121,11 +122,11 @@
         <w:tc>
           <w:tcPr>
             <w:tcW w:w="4531" w:type="dxa"/>
-            <w:shd w:val="clear" w:color="auto" w:fill="FF0000"/>
-          </w:tcPr>
-          <w:p>
-            <w:r>
-              <w:t>Leona</w:t>
+            <w:shd w:val="clear" w:color="auto" w:fill="92D050"/>
+          </w:tcPr>
+          <w:p>
+            <w:r>
+              <w:t>Julian</w:t>
             </w:r>
           </w:p>
           <w:p>
@@ -282,6 +283,7 @@
         <w:tc>
           <w:tcPr>
             <w:tcW w:w="4531" w:type="dxa"/>
+            <w:shd w:val="clear" w:color="auto" w:fill="92D050"/>
           </w:tcPr>
           <w:p>
             <w:r>
@@ -292,7 +294,7 @@
         <w:tc>
           <w:tcPr>
             <w:tcW w:w="4531" w:type="dxa"/>
-            <w:shd w:val="clear" w:color="auto" w:fill="00B0F0"/>
+            <w:shd w:val="clear" w:color="auto" w:fill="92D050"/>
           </w:tcPr>
           <w:p>
             <w:r>
@@ -322,8 +324,6 @@
             <w:r>
               <w:t>Leona</w:t>
             </w:r>
-            <w:bookmarkStart w:id="0" w:name="_GoBack"/>
-            <w:bookmarkEnd w:id="0"/>
           </w:p>
         </w:tc>
       </w:tr>
@@ -432,6 +432,7 @@
         <w:tc>
           <w:tcPr>
             <w:tcW w:w="4531" w:type="dxa"/>
+            <w:shd w:val="clear" w:color="auto" w:fill="92D050"/>
           </w:tcPr>
           <w:p>
             <w:r>
@@ -459,7 +460,7 @@
         <w:tc>
           <w:tcPr>
             <w:tcW w:w="4531" w:type="dxa"/>
-            <w:shd w:val="clear" w:color="auto" w:fill="FF0000"/>
+            <w:shd w:val="clear" w:color="auto" w:fill="92D050"/>
           </w:tcPr>
           <w:p>
             <w:r>
@@ -527,6 +528,7 @@
         <w:tc>
           <w:tcPr>
             <w:tcW w:w="4531" w:type="dxa"/>
+            <w:shd w:val="clear" w:color="auto" w:fill="92D050"/>
           </w:tcPr>
           <w:p>
             <w:r>
@@ -537,7 +539,7 @@
         <w:tc>
           <w:tcPr>
             <w:tcW w:w="4531" w:type="dxa"/>
-            <w:shd w:val="clear" w:color="auto" w:fill="FF0000"/>
+            <w:shd w:val="clear" w:color="auto" w:fill="92D050"/>
           </w:tcPr>
           <w:p>
             <w:pPr>
@@ -555,6 +557,7 @@
         <w:tc>
           <w:tcPr>
             <w:tcW w:w="4531" w:type="dxa"/>
+            <w:shd w:val="clear" w:color="auto" w:fill="92D050"/>
           </w:tcPr>
           <w:p>
             <w:r>
@@ -587,7 +590,7 @@
         <w:tc>
           <w:tcPr>
             <w:tcW w:w="4531" w:type="dxa"/>
-            <w:shd w:val="clear" w:color="auto" w:fill="00B0F0"/>
+            <w:shd w:val="clear" w:color="auto" w:fill="92D050"/>
           </w:tcPr>
           <w:p>
             <w:pPr>
@@ -598,6 +601,34 @@
             <w:r>
               <w:t>Julian</w:t>
             </w:r>
+          </w:p>
+        </w:tc>
+      </w:tr>
+      <w:tr>
+        <w:tc>
+          <w:tcPr>
+            <w:tcW w:w="4531" w:type="dxa"/>
+            <w:shd w:val="clear" w:color="auto" w:fill="auto"/>
+          </w:tcPr>
+          <w:p>
+            <w:r>
+              <w:t xml:space="preserve">Reicht das an Grammatik bei Morsen? </w:t>
+            </w:r>
+            <w:bookmarkStart w:id="0" w:name="_GoBack"/>
+            <w:bookmarkEnd w:id="0"/>
+          </w:p>
+        </w:tc>
+        <w:tc>
+          <w:tcPr>
+            <w:tcW w:w="4531" w:type="dxa"/>
+            <w:shd w:val="clear" w:color="auto" w:fill="auto"/>
+          </w:tcPr>
+          <w:p>
+            <w:pPr>
+              <w:tabs>
+                <w:tab w:val="left" w:pos="980"/>
+              </w:tabs>
+            </w:pPr>
           </w:p>
         </w:tc>
       </w:tr>

</xml_diff>